<commit_message>
Updated documentation for CONCURR/OTHERPROC
</commit_message>
<xml_diff>
--- a/documentation/our_data_dictionary.docx
+++ b/documentation/our_data_dictionary.docx
@@ -383,16 +383,6 @@
       <w:pPr>
         <w:spacing w:after="0" w:line="240" w:lineRule="auto"/>
       </w:pPr>
-    </w:p>
-    <w:p>
-      <w:pPr>
-        <w:spacing w:after="0" w:line="240" w:lineRule="auto"/>
-      </w:pPr>
-    </w:p>
-    <w:p>
-      <w:pPr>
-        <w:spacing w:after="0" w:line="240" w:lineRule="auto"/>
-      </w:pPr>
       <w:r>
         <w:t>One</w:t>
       </w:r>
@@ -552,16 +542,6 @@
     <w:p>
       <w:pPr>
         <w:spacing w:after="0" w:line="240" w:lineRule="auto"/>
-      </w:pPr>
-    </w:p>
-    <w:p>
-      <w:pPr>
-        <w:spacing w:after="0" w:line="240" w:lineRule="auto"/>
-      </w:pPr>
-    </w:p>
-    <w:p>
-      <w:pPr>
-        <w:spacing w:after="0" w:line="240" w:lineRule="auto"/>
         <w:ind w:firstLine="360"/>
       </w:pPr>
       <w:r>
@@ -581,7 +561,6 @@
         <w:spacing w:after="0" w:line="240" w:lineRule="auto"/>
       </w:pPr>
       <w:r>
-        <w:lastRenderedPageBreak/>
         <w:t>PRSEPIS</w:t>
       </w:r>
     </w:p>
@@ -645,6 +624,7 @@
         <w:spacing w:after="0" w:line="240" w:lineRule="auto"/>
       </w:pPr>
       <w:r>
+        <w:lastRenderedPageBreak/>
         <w:t>PODIAG_OTHER10</w:t>
       </w:r>
     </w:p>
@@ -683,6 +663,789 @@
       <w:pPr>
         <w:spacing w:after="0" w:line="240" w:lineRule="auto"/>
       </w:pPr>
+      <w:r>
+        <w:rPr>
+          <w:u w:val="single"/>
+        </w:rPr>
+        <w:t>Grouped categorical variables</w:t>
+      </w:r>
+      <w:r>
+        <w:t>:</w:t>
+      </w:r>
+    </w:p>
+    <w:p>
+      <w:pPr>
+        <w:spacing w:after="0" w:line="240" w:lineRule="auto"/>
+      </w:pPr>
+    </w:p>
+    <w:p>
+      <w:pPr>
+        <w:spacing w:after="0" w:line="240" w:lineRule="auto"/>
+      </w:pPr>
+      <w:r>
+        <w:t>CONCURR#; OTHERPROC#</w:t>
+      </w:r>
+      <w:r>
+        <w:t xml:space="preserve"> (# between 1 and 10)</w:t>
+      </w:r>
+    </w:p>
+    <w:p>
+      <w:pPr>
+        <w:spacing w:after="0" w:line="240" w:lineRule="auto"/>
+        <w:ind w:firstLine="720"/>
+      </w:pPr>
+      <w:r>
+        <w:t xml:space="preserve">Groups for each surgery type are included in </w:t>
+      </w:r>
+      <w:r>
+        <w:rPr>
+          <w:i/>
+          <w:iCs/>
+        </w:rPr>
+        <w:t>procedure_maps.csv</w:t>
+      </w:r>
+    </w:p>
+    <w:p>
+      <w:pPr>
+        <w:spacing w:after="0" w:line="240" w:lineRule="auto"/>
+        <w:ind w:left="2160" w:hanging="720"/>
+      </w:pPr>
+      <w:r>
+        <w:rPr>
+          <w:i/>
+          <w:iCs/>
+        </w:rPr>
+        <w:t>“Procedure”</w:t>
+      </w:r>
+      <w:r>
+        <w:t xml:space="preserve">: the long form procedure name listed in CONCURR and OTHERPROC features </w:t>
+      </w:r>
+    </w:p>
+    <w:p>
+      <w:pPr>
+        <w:spacing w:after="0" w:line="240" w:lineRule="auto"/>
+        <w:ind w:left="1440"/>
+      </w:pPr>
+      <w:r>
+        <w:rPr>
+          <w:i/>
+          <w:iCs/>
+        </w:rPr>
+        <w:t>“Category”</w:t>
+      </w:r>
+      <w:r>
+        <w:t>: the group associated with a given procedure</w:t>
+      </w:r>
+    </w:p>
+    <w:p>
+      <w:pPr>
+        <w:spacing w:after="0" w:line="240" w:lineRule="auto"/>
+        <w:ind w:left="2160" w:hanging="720"/>
+      </w:pPr>
+      <w:r>
+        <w:rPr>
+          <w:i/>
+          <w:iCs/>
+        </w:rPr>
+        <w:t>“CPT Code”</w:t>
+      </w:r>
+      <w:r>
+        <w:t>:</w:t>
+      </w:r>
+      <w:r>
+        <w:t xml:space="preserve"> code associated with </w:t>
+      </w:r>
+      <w:r>
+        <w:rPr>
+          <w:i/>
+          <w:iCs/>
+        </w:rPr>
+        <w:t>Procedure</w:t>
+      </w:r>
+      <w:r>
+        <w:t>; used to subset DIGESTIVE feature into subgroups (described below)</w:t>
+      </w:r>
+    </w:p>
+    <w:p>
+      <w:pPr>
+        <w:spacing w:after="0" w:line="240" w:lineRule="auto"/>
+      </w:pPr>
+    </w:p>
+    <w:p>
+      <w:pPr>
+        <w:spacing w:after="0" w:line="240" w:lineRule="auto"/>
+      </w:pPr>
+      <w:r>
+        <w:tab/>
+        <w:t>Group categories:</w:t>
+      </w:r>
+    </w:p>
+    <w:p>
+      <w:pPr>
+        <w:spacing w:after="0" w:line="240" w:lineRule="auto"/>
+      </w:pPr>
+      <w:r>
+        <w:tab/>
+      </w:r>
+      <w:r>
+        <w:tab/>
+        <w:t>FORMAT:</w:t>
+      </w:r>
+    </w:p>
+    <w:p>
+      <w:pPr>
+        <w:spacing w:after="0" w:line="240" w:lineRule="auto"/>
+        <w:rPr>
+          <w:i/>
+          <w:iCs/>
+        </w:rPr>
+      </w:pPr>
+      <w:r>
+        <w:tab/>
+      </w:r>
+      <w:r>
+        <w:tab/>
+      </w:r>
+      <w:r>
+        <w:rPr>
+          <w:i/>
+          <w:iCs/>
+        </w:rPr>
+        <w:t>Group (binary indicator variable name in final dataset)</w:t>
+      </w:r>
+    </w:p>
+    <w:p>
+      <w:pPr>
+        <w:spacing w:after="0" w:line="240" w:lineRule="auto"/>
+      </w:pPr>
+      <w:r>
+        <w:rPr>
+          <w:i/>
+          <w:iCs/>
+        </w:rPr>
+        <w:tab/>
+      </w:r>
+      <w:r>
+        <w:rPr>
+          <w:i/>
+          <w:iCs/>
+        </w:rPr>
+        <w:tab/>
+      </w:r>
+      <w:r>
+        <w:rPr>
+          <w:i/>
+          <w:iCs/>
+        </w:rPr>
+        <w:tab/>
+        <w:t xml:space="preserve">Subgroup </w:t>
+      </w:r>
+      <w:r>
+        <w:rPr>
+          <w:i/>
+          <w:iCs/>
+        </w:rPr>
+        <w:t>(binary indicator variable name in final dataset)</w:t>
+      </w:r>
+    </w:p>
+    <w:p>
+      <w:pPr>
+        <w:spacing w:after="0" w:line="240" w:lineRule="auto"/>
+      </w:pPr>
+    </w:p>
+    <w:p>
+      <w:pPr>
+        <w:spacing w:after="0" w:line="240" w:lineRule="auto"/>
+      </w:pPr>
+      <w:r>
+        <w:tab/>
+      </w:r>
+      <w:r>
+        <w:tab/>
+        <w:t>OTHER (OTHER)</w:t>
+      </w:r>
+    </w:p>
+    <w:p>
+      <w:pPr>
+        <w:spacing w:after="0" w:line="240" w:lineRule="auto"/>
+      </w:pPr>
+      <w:r>
+        <w:tab/>
+      </w:r>
+      <w:r>
+        <w:tab/>
+      </w:r>
+    </w:p>
+    <w:p>
+      <w:pPr>
+        <w:spacing w:after="0" w:line="240" w:lineRule="auto"/>
+      </w:pPr>
+      <w:r>
+        <w:tab/>
+      </w:r>
+      <w:r>
+        <w:tab/>
+      </w:r>
+      <w:r>
+        <w:t>MUSCULOSKELETAL</w:t>
+      </w:r>
+      <w:r>
+        <w:t xml:space="preserve"> (MUSCULOSKELETAL)</w:t>
+      </w:r>
+    </w:p>
+    <w:p>
+      <w:pPr>
+        <w:spacing w:after="0" w:line="240" w:lineRule="auto"/>
+      </w:pPr>
+    </w:p>
+    <w:p>
+      <w:pPr>
+        <w:spacing w:after="0" w:line="240" w:lineRule="auto"/>
+      </w:pPr>
+      <w:r>
+        <w:tab/>
+      </w:r>
+      <w:r>
+        <w:tab/>
+        <w:t>MEDICINE EVALUATION AND MANAGEMENT (MED_EVAL)</w:t>
+      </w:r>
+    </w:p>
+    <w:p>
+      <w:pPr>
+        <w:spacing w:after="0" w:line="240" w:lineRule="auto"/>
+      </w:pPr>
+    </w:p>
+    <w:p>
+      <w:pPr>
+        <w:spacing w:after="0" w:line="240" w:lineRule="auto"/>
+      </w:pPr>
+      <w:r>
+        <w:tab/>
+      </w:r>
+      <w:r>
+        <w:tab/>
+      </w:r>
+      <w:r>
+        <w:t>RESP, CV, HEMIC, LYMPH</w:t>
+      </w:r>
+      <w:r>
+        <w:t xml:space="preserve"> (RESP)</w:t>
+      </w:r>
+    </w:p>
+    <w:p>
+      <w:pPr>
+        <w:spacing w:after="0" w:line="240" w:lineRule="auto"/>
+      </w:pPr>
+    </w:p>
+    <w:p>
+      <w:pPr>
+        <w:spacing w:after="0" w:line="240" w:lineRule="auto"/>
+      </w:pPr>
+      <w:r>
+        <w:tab/>
+      </w:r>
+      <w:r>
+        <w:tab/>
+      </w:r>
+      <w:r>
+        <w:t>ENDOCRINE, NERVOUS, EYE, OCULAR ADNEXA,</w:t>
+      </w:r>
+      <w:r>
+        <w:t xml:space="preserve"> </w:t>
+      </w:r>
+      <w:r>
+        <w:t>AUDITORY</w:t>
+      </w:r>
+      <w:r>
+        <w:t xml:space="preserve"> (</w:t>
+      </w:r>
+      <w:r>
+        <w:t>ENDOCRINE</w:t>
+      </w:r>
+      <w:r>
+        <w:t>)</w:t>
+      </w:r>
+    </w:p>
+    <w:p>
+      <w:pPr>
+        <w:spacing w:after="0" w:line="240" w:lineRule="auto"/>
+      </w:pPr>
+    </w:p>
+    <w:p>
+      <w:pPr>
+        <w:spacing w:after="0" w:line="240" w:lineRule="auto"/>
+      </w:pPr>
+      <w:r>
+        <w:tab/>
+      </w:r>
+      <w:r>
+        <w:tab/>
+        <w:t>INTEGUMENTARY (</w:t>
+      </w:r>
+      <w:r>
+        <w:t>INTEGUMENTARY</w:t>
+      </w:r>
+      <w:r>
+        <w:t>)</w:t>
+      </w:r>
+    </w:p>
+    <w:p>
+      <w:pPr>
+        <w:spacing w:after="0" w:line="240" w:lineRule="auto"/>
+      </w:pPr>
+    </w:p>
+    <w:p>
+      <w:pPr>
+        <w:spacing w:after="0" w:line="240" w:lineRule="auto"/>
+      </w:pPr>
+      <w:r>
+        <w:tab/>
+      </w:r>
+      <w:r>
+        <w:tab/>
+      </w:r>
+      <w:r>
+        <w:t>UROGENITAL, OBSTETRY</w:t>
+      </w:r>
+      <w:r>
+        <w:t xml:space="preserve"> </w:t>
+      </w:r>
+      <w:r>
+        <w:t>(UROGENITAL)</w:t>
+      </w:r>
+    </w:p>
+    <w:p>
+      <w:pPr>
+        <w:spacing w:after="0" w:line="240" w:lineRule="auto"/>
+      </w:pPr>
+    </w:p>
+    <w:p>
+      <w:pPr>
+        <w:spacing w:after="0" w:line="240" w:lineRule="auto"/>
+      </w:pPr>
+      <w:r>
+        <w:tab/>
+      </w:r>
+      <w:r>
+        <w:tab/>
+        <w:t>DIGESTIVE (DIGESTIVE)</w:t>
+      </w:r>
+    </w:p>
+    <w:p>
+      <w:pPr>
+        <w:spacing w:after="0" w:line="240" w:lineRule="auto"/>
+        <w:ind w:left="1440" w:firstLine="720"/>
+        <w:rPr>
+          <w:rFonts w:ascii="Calibri" w:eastAsia="Times New Roman" w:hAnsi="Calibri" w:cs="Calibri"/>
+        </w:rPr>
+      </w:pPr>
+      <w:r>
+        <w:rPr>
+          <w:rFonts w:ascii="Calibri" w:eastAsia="Times New Roman" w:hAnsi="Calibri" w:cs="Calibri"/>
+        </w:rPr>
+        <w:t>Oropharynx-Esophagus</w:t>
+      </w:r>
+      <w:r>
+        <w:rPr>
+          <w:rFonts w:ascii="Calibri" w:eastAsia="Times New Roman" w:hAnsi="Calibri" w:cs="Calibri"/>
+        </w:rPr>
+        <w:t xml:space="preserve"> (ORO_ESOPH)</w:t>
+      </w:r>
+    </w:p>
+    <w:p>
+      <w:pPr>
+        <w:spacing w:after="0" w:line="240" w:lineRule="auto"/>
+        <w:ind w:left="2160" w:firstLine="720"/>
+        <w:rPr>
+          <w:rFonts w:ascii="Calibri" w:hAnsi="Calibri" w:cs="Calibri"/>
+        </w:rPr>
+      </w:pPr>
+      <w:r>
+        <w:rPr>
+          <w:rFonts w:ascii="Calibri" w:eastAsia="Times New Roman" w:hAnsi="Calibri" w:cs="Calibri"/>
+        </w:rPr>
+        <w:t xml:space="preserve">CPT codes between </w:t>
+      </w:r>
+      <w:r>
+        <w:rPr>
+          <w:rFonts w:ascii="Calibri" w:eastAsia="Times New Roman" w:hAnsi="Calibri" w:cs="Calibri"/>
+        </w:rPr>
+        <w:t>42955</w:t>
+      </w:r>
+      <w:r>
+        <w:rPr>
+          <w:rFonts w:ascii="Calibri" w:eastAsia="Times New Roman" w:hAnsi="Calibri" w:cs="Calibri"/>
+        </w:rPr>
+        <w:t xml:space="preserve"> and </w:t>
+      </w:r>
+      <w:r>
+        <w:rPr>
+          <w:rFonts w:ascii="Calibri" w:eastAsia="Times New Roman" w:hAnsi="Calibri" w:cs="Calibri"/>
+        </w:rPr>
+        <w:t>43499</w:t>
+      </w:r>
+    </w:p>
+    <w:p>
+      <w:pPr>
+        <w:spacing w:after="0" w:line="240" w:lineRule="auto"/>
+        <w:ind w:left="1440" w:firstLine="720"/>
+        <w:rPr>
+          <w:rFonts w:ascii="Calibri" w:eastAsia="Times New Roman" w:hAnsi="Calibri" w:cs="Calibri"/>
+        </w:rPr>
+      </w:pPr>
+      <w:r>
+        <w:rPr>
+          <w:rFonts w:ascii="Calibri" w:eastAsia="Times New Roman" w:hAnsi="Calibri" w:cs="Calibri"/>
+        </w:rPr>
+        <w:t>Stomach</w:t>
+      </w:r>
+      <w:r>
+        <w:rPr>
+          <w:rFonts w:ascii="Calibri" w:eastAsia="Times New Roman" w:hAnsi="Calibri" w:cs="Calibri"/>
+        </w:rPr>
+        <w:t xml:space="preserve"> (STOMACH)</w:t>
+      </w:r>
+    </w:p>
+    <w:p>
+      <w:pPr>
+        <w:spacing w:after="0" w:line="240" w:lineRule="auto"/>
+        <w:ind w:left="2160" w:firstLine="720"/>
+        <w:rPr>
+          <w:rFonts w:ascii="Calibri" w:hAnsi="Calibri" w:cs="Calibri"/>
+        </w:rPr>
+      </w:pPr>
+      <w:r>
+        <w:rPr>
+          <w:rFonts w:ascii="Calibri" w:eastAsia="Times New Roman" w:hAnsi="Calibri" w:cs="Calibri"/>
+        </w:rPr>
+        <w:t xml:space="preserve">CPT codes between </w:t>
+      </w:r>
+      <w:r>
+        <w:rPr>
+          <w:rFonts w:ascii="Calibri" w:eastAsia="Times New Roman" w:hAnsi="Calibri" w:cs="Calibri"/>
+        </w:rPr>
+        <w:t>43500</w:t>
+      </w:r>
+      <w:r>
+        <w:rPr>
+          <w:rFonts w:ascii="Calibri" w:eastAsia="Times New Roman" w:hAnsi="Calibri" w:cs="Calibri"/>
+        </w:rPr>
+        <w:t xml:space="preserve"> and </w:t>
+      </w:r>
+      <w:r>
+        <w:rPr>
+          <w:rFonts w:ascii="Calibri" w:eastAsia="Times New Roman" w:hAnsi="Calibri" w:cs="Calibri"/>
+        </w:rPr>
+        <w:t>43999</w:t>
+      </w:r>
+    </w:p>
+    <w:p>
+      <w:pPr>
+        <w:spacing w:after="0" w:line="240" w:lineRule="auto"/>
+        <w:ind w:left="1440" w:firstLine="720"/>
+        <w:rPr>
+          <w:rFonts w:ascii="Calibri" w:eastAsia="Times New Roman" w:hAnsi="Calibri" w:cs="Calibri"/>
+        </w:rPr>
+      </w:pPr>
+      <w:r>
+        <w:rPr>
+          <w:rFonts w:ascii="Calibri" w:eastAsia="Times New Roman" w:hAnsi="Calibri" w:cs="Calibri"/>
+        </w:rPr>
+        <w:t>Small Intestine</w:t>
+      </w:r>
+      <w:r>
+        <w:rPr>
+          <w:rFonts w:ascii="Calibri" w:eastAsia="Times New Roman" w:hAnsi="Calibri" w:cs="Calibri"/>
+        </w:rPr>
+        <w:t xml:space="preserve"> (SM_INT)</w:t>
+      </w:r>
+    </w:p>
+    <w:p>
+      <w:pPr>
+        <w:spacing w:after="0" w:line="240" w:lineRule="auto"/>
+        <w:ind w:left="2160" w:firstLine="720"/>
+        <w:rPr>
+          <w:rFonts w:ascii="Calibri" w:hAnsi="Calibri" w:cs="Calibri"/>
+        </w:rPr>
+      </w:pPr>
+      <w:r>
+        <w:rPr>
+          <w:rFonts w:ascii="Calibri" w:eastAsia="Times New Roman" w:hAnsi="Calibri" w:cs="Calibri"/>
+        </w:rPr>
+        <w:t xml:space="preserve">CPT codes between </w:t>
+      </w:r>
+      <w:r>
+        <w:rPr>
+          <w:rFonts w:ascii="Calibri" w:eastAsia="Times New Roman" w:hAnsi="Calibri" w:cs="Calibri"/>
+        </w:rPr>
+        <w:t>44000</w:t>
+      </w:r>
+      <w:r>
+        <w:rPr>
+          <w:rFonts w:ascii="Calibri" w:eastAsia="Times New Roman" w:hAnsi="Calibri" w:cs="Calibri"/>
+        </w:rPr>
+        <w:t xml:space="preserve"> and </w:t>
+      </w:r>
+      <w:r>
+        <w:rPr>
+          <w:rFonts w:ascii="Calibri" w:eastAsia="Times New Roman" w:hAnsi="Calibri" w:cs="Calibri"/>
+        </w:rPr>
+        <w:t>44799</w:t>
+      </w:r>
+    </w:p>
+    <w:p>
+      <w:pPr>
+        <w:spacing w:after="0" w:line="240" w:lineRule="auto"/>
+        <w:ind w:left="1440" w:firstLine="720"/>
+        <w:rPr>
+          <w:rFonts w:ascii="Calibri" w:eastAsia="Times New Roman" w:hAnsi="Calibri" w:cs="Calibri"/>
+        </w:rPr>
+      </w:pPr>
+      <w:r>
+        <w:rPr>
+          <w:rFonts w:ascii="Calibri" w:eastAsia="Times New Roman" w:hAnsi="Calibri" w:cs="Calibri"/>
+        </w:rPr>
+        <w:t>Meckel</w:t>
+      </w:r>
+      <w:r>
+        <w:rPr>
+          <w:rFonts w:ascii="Calibri" w:eastAsia="Times New Roman" w:hAnsi="Calibri" w:cs="Calibri"/>
+        </w:rPr>
+        <w:t xml:space="preserve"> (MECKEL)</w:t>
+      </w:r>
+    </w:p>
+    <w:p>
+      <w:pPr>
+        <w:spacing w:after="0" w:line="240" w:lineRule="auto"/>
+        <w:ind w:left="2160" w:firstLine="720"/>
+        <w:rPr>
+          <w:rFonts w:ascii="Calibri" w:hAnsi="Calibri" w:cs="Calibri"/>
+        </w:rPr>
+      </w:pPr>
+      <w:r>
+        <w:rPr>
+          <w:rFonts w:ascii="Calibri" w:eastAsia="Times New Roman" w:hAnsi="Calibri" w:cs="Calibri"/>
+        </w:rPr>
+        <w:t xml:space="preserve">CPT codes between </w:t>
+      </w:r>
+      <w:r>
+        <w:rPr>
+          <w:rFonts w:ascii="Calibri" w:eastAsia="Times New Roman" w:hAnsi="Calibri" w:cs="Calibri"/>
+        </w:rPr>
+        <w:t>44800</w:t>
+      </w:r>
+      <w:r>
+        <w:rPr>
+          <w:rFonts w:ascii="Calibri" w:eastAsia="Times New Roman" w:hAnsi="Calibri" w:cs="Calibri"/>
+        </w:rPr>
+        <w:t xml:space="preserve"> and </w:t>
+      </w:r>
+      <w:r>
+        <w:rPr>
+          <w:rFonts w:ascii="Calibri" w:eastAsia="Times New Roman" w:hAnsi="Calibri" w:cs="Calibri"/>
+        </w:rPr>
+        <w:t>44899</w:t>
+      </w:r>
+    </w:p>
+    <w:p>
+      <w:pPr>
+        <w:spacing w:after="0" w:line="240" w:lineRule="auto"/>
+        <w:ind w:left="1440" w:firstLine="720"/>
+        <w:rPr>
+          <w:rFonts w:ascii="Calibri" w:eastAsia="Times New Roman" w:hAnsi="Calibri" w:cs="Calibri"/>
+        </w:rPr>
+      </w:pPr>
+      <w:r>
+        <w:rPr>
+          <w:rFonts w:ascii="Calibri" w:eastAsia="Times New Roman" w:hAnsi="Calibri" w:cs="Calibri"/>
+        </w:rPr>
+        <w:t>Proctology</w:t>
+      </w:r>
+      <w:r>
+        <w:rPr>
+          <w:rFonts w:ascii="Calibri" w:eastAsia="Times New Roman" w:hAnsi="Calibri" w:cs="Calibri"/>
+        </w:rPr>
+        <w:t xml:space="preserve"> (PROCTOLOGY)</w:t>
+      </w:r>
+    </w:p>
+    <w:p>
+      <w:pPr>
+        <w:spacing w:after="0" w:line="240" w:lineRule="auto"/>
+        <w:ind w:left="2160" w:firstLine="720"/>
+        <w:rPr>
+          <w:rFonts w:ascii="Calibri" w:hAnsi="Calibri" w:cs="Calibri"/>
+        </w:rPr>
+      </w:pPr>
+      <w:r>
+        <w:rPr>
+          <w:rFonts w:ascii="Calibri" w:eastAsia="Times New Roman" w:hAnsi="Calibri" w:cs="Calibri"/>
+        </w:rPr>
+        <w:t xml:space="preserve">CPT codes between </w:t>
+      </w:r>
+      <w:r>
+        <w:rPr>
+          <w:rFonts w:ascii="Calibri" w:eastAsia="Times New Roman" w:hAnsi="Calibri" w:cs="Calibri"/>
+        </w:rPr>
+        <w:t>44900</w:t>
+      </w:r>
+      <w:r>
+        <w:rPr>
+          <w:rFonts w:ascii="Calibri" w:eastAsia="Times New Roman" w:hAnsi="Calibri" w:cs="Calibri"/>
+        </w:rPr>
+        <w:t xml:space="preserve"> and </w:t>
+      </w:r>
+      <w:r>
+        <w:rPr>
+          <w:rFonts w:ascii="Calibri" w:eastAsia="Times New Roman" w:hAnsi="Calibri" w:cs="Calibri"/>
+        </w:rPr>
+        <w:t>46999</w:t>
+      </w:r>
+    </w:p>
+    <w:p>
+      <w:pPr>
+        <w:spacing w:after="0" w:line="240" w:lineRule="auto"/>
+        <w:ind w:left="1440" w:firstLine="720"/>
+        <w:rPr>
+          <w:rFonts w:ascii="Calibri" w:eastAsia="Times New Roman" w:hAnsi="Calibri" w:cs="Calibri"/>
+        </w:rPr>
+      </w:pPr>
+      <w:proofErr w:type="spellStart"/>
+      <w:r>
+        <w:rPr>
+          <w:rFonts w:ascii="Calibri" w:eastAsia="Times New Roman" w:hAnsi="Calibri" w:cs="Calibri"/>
+        </w:rPr>
+        <w:t>Hepato</w:t>
+      </w:r>
+      <w:proofErr w:type="spellEnd"/>
+      <w:r>
+        <w:rPr>
+          <w:rFonts w:ascii="Calibri" w:eastAsia="Times New Roman" w:hAnsi="Calibri" w:cs="Calibri"/>
+        </w:rPr>
+        <w:t xml:space="preserve"> </w:t>
+      </w:r>
+      <w:proofErr w:type="spellStart"/>
+      <w:r>
+        <w:rPr>
+          <w:rFonts w:ascii="Calibri" w:eastAsia="Times New Roman" w:hAnsi="Calibri" w:cs="Calibri"/>
+        </w:rPr>
+        <w:t>Pancreato</w:t>
+      </w:r>
+      <w:proofErr w:type="spellEnd"/>
+      <w:r>
+        <w:rPr>
+          <w:rFonts w:ascii="Calibri" w:eastAsia="Times New Roman" w:hAnsi="Calibri" w:cs="Calibri"/>
+        </w:rPr>
+        <w:t xml:space="preserve"> Biliary</w:t>
+      </w:r>
+      <w:r>
+        <w:rPr>
+          <w:rFonts w:ascii="Calibri" w:eastAsia="Times New Roman" w:hAnsi="Calibri" w:cs="Calibri"/>
+        </w:rPr>
+        <w:t xml:space="preserve"> (HEP_PAN_BIL)</w:t>
+      </w:r>
+    </w:p>
+    <w:p>
+      <w:pPr>
+        <w:spacing w:after="0" w:line="240" w:lineRule="auto"/>
+        <w:ind w:left="2160" w:firstLine="720"/>
+        <w:rPr>
+          <w:rFonts w:ascii="Calibri" w:hAnsi="Calibri" w:cs="Calibri"/>
+        </w:rPr>
+      </w:pPr>
+      <w:r>
+        <w:rPr>
+          <w:rFonts w:ascii="Calibri" w:eastAsia="Times New Roman" w:hAnsi="Calibri" w:cs="Calibri"/>
+        </w:rPr>
+        <w:t xml:space="preserve">CPT codes between </w:t>
+      </w:r>
+      <w:r>
+        <w:rPr>
+          <w:rFonts w:ascii="Calibri" w:eastAsia="Times New Roman" w:hAnsi="Calibri" w:cs="Calibri"/>
+        </w:rPr>
+        <w:t>47000</w:t>
+      </w:r>
+      <w:r>
+        <w:rPr>
+          <w:rFonts w:ascii="Calibri" w:eastAsia="Times New Roman" w:hAnsi="Calibri" w:cs="Calibri"/>
+        </w:rPr>
+        <w:t xml:space="preserve"> and </w:t>
+      </w:r>
+      <w:r>
+        <w:rPr>
+          <w:rFonts w:ascii="Calibri" w:eastAsia="Times New Roman" w:hAnsi="Calibri" w:cs="Calibri"/>
+        </w:rPr>
+        <w:t>48999</w:t>
+      </w:r>
+    </w:p>
+    <w:p>
+      <w:pPr>
+        <w:spacing w:after="0" w:line="240" w:lineRule="auto"/>
+        <w:ind w:left="1440" w:firstLine="720"/>
+        <w:rPr>
+          <w:rFonts w:ascii="Calibri" w:eastAsia="Times New Roman" w:hAnsi="Calibri" w:cs="Calibri"/>
+        </w:rPr>
+      </w:pPr>
+      <w:r>
+        <w:rPr>
+          <w:rFonts w:ascii="Calibri" w:eastAsia="Times New Roman" w:hAnsi="Calibri" w:cs="Calibri"/>
+        </w:rPr>
+        <w:t>Peritoneum and abdominal wall hernias</w:t>
+      </w:r>
+      <w:r>
+        <w:rPr>
+          <w:rFonts w:ascii="Calibri" w:eastAsia="Times New Roman" w:hAnsi="Calibri" w:cs="Calibri"/>
+        </w:rPr>
+        <w:t xml:space="preserve"> (PERITONEUM)</w:t>
+      </w:r>
+    </w:p>
+    <w:p>
+      <w:pPr>
+        <w:spacing w:after="0" w:line="240" w:lineRule="auto"/>
+        <w:ind w:left="2160" w:firstLine="720"/>
+        <w:rPr>
+          <w:rFonts w:ascii="Calibri" w:hAnsi="Calibri" w:cs="Calibri"/>
+        </w:rPr>
+      </w:pPr>
+      <w:r>
+        <w:rPr>
+          <w:rFonts w:ascii="Calibri" w:eastAsia="Times New Roman" w:hAnsi="Calibri" w:cs="Calibri"/>
+        </w:rPr>
+        <w:t xml:space="preserve">CPT codes between </w:t>
+      </w:r>
+      <w:r>
+        <w:rPr>
+          <w:rFonts w:ascii="Calibri" w:eastAsia="Times New Roman" w:hAnsi="Calibri" w:cs="Calibri"/>
+        </w:rPr>
+        <w:t>48999</w:t>
+      </w:r>
+      <w:r>
+        <w:rPr>
+          <w:rFonts w:ascii="Calibri" w:eastAsia="Times New Roman" w:hAnsi="Calibri" w:cs="Calibri"/>
+        </w:rPr>
+        <w:t xml:space="preserve"> and </w:t>
+      </w:r>
+      <w:r>
+        <w:rPr>
+          <w:rFonts w:ascii="Calibri" w:eastAsia="Times New Roman" w:hAnsi="Calibri" w:cs="Calibri"/>
+        </w:rPr>
+        <w:t>49999</w:t>
+      </w:r>
+    </w:p>
+    <w:p>
+      <w:pPr>
+        <w:spacing w:after="0" w:line="240" w:lineRule="auto"/>
+      </w:pPr>
+    </w:p>
+    <w:p>
+      <w:pPr>
+        <w:spacing w:after="0" w:line="240" w:lineRule="auto"/>
+      </w:pPr>
+      <w:r>
+        <w:tab/>
+      </w:r>
+      <w:r>
+        <w:tab/>
+      </w:r>
     </w:p>
     <w:p>
       <w:pPr>
@@ -2369,6 +3132,54 @@
       <w:contextualSpacing/>
     </w:pPr>
   </w:style>
+  <w:style w:type="paragraph" w:styleId="HTMLPreformatted">
+    <w:name w:val="HTML Preformatted"/>
+    <w:basedOn w:val="Normal"/>
+    <w:link w:val="HTMLPreformattedChar"/>
+    <w:uiPriority w:val="99"/>
+    <w:semiHidden/>
+    <w:unhideWhenUsed/>
+    <w:rsid w:val="00D44C16"/>
+    <w:pPr>
+      <w:tabs>
+        <w:tab w:val="left" w:pos="916"/>
+        <w:tab w:val="left" w:pos="1832"/>
+        <w:tab w:val="left" w:pos="2748"/>
+        <w:tab w:val="left" w:pos="3664"/>
+        <w:tab w:val="left" w:pos="4580"/>
+        <w:tab w:val="left" w:pos="5496"/>
+        <w:tab w:val="left" w:pos="6412"/>
+        <w:tab w:val="left" w:pos="7328"/>
+        <w:tab w:val="left" w:pos="8244"/>
+        <w:tab w:val="left" w:pos="9160"/>
+        <w:tab w:val="left" w:pos="10076"/>
+        <w:tab w:val="left" w:pos="10992"/>
+        <w:tab w:val="left" w:pos="11908"/>
+        <w:tab w:val="left" w:pos="12824"/>
+        <w:tab w:val="left" w:pos="13740"/>
+        <w:tab w:val="left" w:pos="14656"/>
+      </w:tabs>
+      <w:spacing w:after="0" w:line="240" w:lineRule="auto"/>
+    </w:pPr>
+    <w:rPr>
+      <w:rFonts w:ascii="Courier New" w:eastAsia="Times New Roman" w:hAnsi="Courier New" w:cs="Courier New"/>
+      <w:sz w:val="20"/>
+      <w:szCs w:val="20"/>
+    </w:rPr>
+  </w:style>
+  <w:style w:type="character" w:customStyle="1" w:styleId="HTMLPreformattedChar">
+    <w:name w:val="HTML Preformatted Char"/>
+    <w:basedOn w:val="DefaultParagraphFont"/>
+    <w:link w:val="HTMLPreformatted"/>
+    <w:uiPriority w:val="99"/>
+    <w:semiHidden/>
+    <w:rsid w:val="00D44C16"/>
+    <w:rPr>
+      <w:rFonts w:ascii="Courier New" w:eastAsia="Times New Roman" w:hAnsi="Courier New" w:cs="Courier New"/>
+      <w:sz w:val="20"/>
+      <w:szCs w:val="20"/>
+    </w:rPr>
+  </w:style>
 </w:styles>
 </file>
 

</xml_diff>